<commit_message>
Exercise 4.3 - change speed.
</commit_message>
<xml_diff>
--- a/Project1/Respostas.docx
+++ b/Project1/Respostas.docx
@@ -4,18 +4,736 @@
   <w:body>
     <w:p>
       <w:pPr>
+        <w:pStyle w:val="Ttulo"/>
+        <w:jc w:val="center"/>
+      </w:pPr>
+      <w:r>
+        <w:t>UNIVERSIDADE DE COIMBRA</w:t>
+      </w:r>
+    </w:p>
+    <w:p>
+      <w:pPr>
+        <w:pStyle w:val="Ttulo"/>
+        <w:jc w:val="center"/>
+      </w:pPr>
+      <w:r>
+        <w:t>DEPARTAMENTO DE ENGENHARIA INFORMÁTICA</w:t>
+      </w:r>
+    </w:p>
+    <w:p>
+      <w:pPr>
+        <w:pStyle w:val="SemEspaamento"/>
+        <w:jc w:val="center"/>
+      </w:pPr>
+    </w:p>
+    <w:p>
+      <w:pPr>
+        <w:pStyle w:val="Subttulo"/>
+        <w:jc w:val="center"/>
+      </w:pPr>
+      <w:r>
+        <w:t>INTRODUÇÃO ÀS REDES DE COMUNICAÇÃO</w:t>
+      </w:r>
+    </w:p>
+    <w:p>
+      <w:pPr>
+        <w:pStyle w:val="SemEspaamento"/>
+      </w:pPr>
+    </w:p>
+    <w:p>
+      <w:pPr>
+        <w:pStyle w:val="CitaoIntensa"/>
+      </w:pPr>
+      <w:r>
+        <w:t>RELATÓRIO TRABALHO 1</w:t>
+      </w:r>
+    </w:p>
+    <w:p>
+      <w:pPr>
+        <w:pStyle w:val="SemEspaamento"/>
+      </w:pPr>
+    </w:p>
+    <w:p>
+      <w:pPr>
+        <w:pStyle w:val="SemEspaamento"/>
+      </w:pPr>
+      <w:r>
+        <w:rPr>
+          <w:noProof/>
+          <w:lang w:eastAsia="pt-PT"/>
+        </w:rPr>
+        <w:drawing>
+          <wp:inline distT="0" distB="0" distL="0" distR="0" wp14:anchorId="4D998923" wp14:editId="65A1D3C9">
+            <wp:extent cx="5393055" cy="3096260"/>
+            <wp:effectExtent l="0" t="0" r="0" b="2540"/>
+            <wp:docPr id="1" name="Imagem 1" descr="../../../../../Desktop/Captura%20de%20ecrã%202016-11-12,%20às%201"/>
+            <wp:cNvGraphicFramePr>
+              <a:graphicFrameLocks xmlns:a="http://schemas.openxmlformats.org/drawingml/2006/main" noChangeAspect="1"/>
+            </wp:cNvGraphicFramePr>
+            <a:graphic xmlns:a="http://schemas.openxmlformats.org/drawingml/2006/main">
+              <a:graphicData uri="http://schemas.openxmlformats.org/drawingml/2006/picture">
+                <pic:pic xmlns:pic="http://schemas.openxmlformats.org/drawingml/2006/picture">
+                  <pic:nvPicPr>
+                    <pic:cNvPr id="0" name="Picture 1" descr="../../../../../Desktop/Captura%20de%20ecrã%202016-11-12,%20às%201"/>
+                    <pic:cNvPicPr>
+                      <a:picLocks noChangeAspect="1" noChangeArrowheads="1"/>
+                    </pic:cNvPicPr>
+                  </pic:nvPicPr>
+                  <pic:blipFill>
+                    <a:blip r:embed="rId4">
+                      <a:extLst>
+                        <a:ext uri="{28A0092B-C50C-407E-A947-70E740481C1C}">
+                          <a14:useLocalDpi xmlns:a14="http://schemas.microsoft.com/office/drawing/2010/main" val="0"/>
+                        </a:ext>
+                      </a:extLst>
+                    </a:blip>
+                    <a:srcRect/>
+                    <a:stretch>
+                      <a:fillRect/>
+                    </a:stretch>
+                  </pic:blipFill>
+                  <pic:spPr bwMode="auto">
+                    <a:xfrm>
+                      <a:off x="0" y="0"/>
+                      <a:ext cx="5393055" cy="3096260"/>
+                    </a:xfrm>
+                    <a:prstGeom prst="rect">
+                      <a:avLst/>
+                    </a:prstGeom>
+                    <a:noFill/>
+                    <a:ln>
+                      <a:noFill/>
+                    </a:ln>
+                  </pic:spPr>
+                </pic:pic>
+              </a:graphicData>
+            </a:graphic>
+          </wp:inline>
+        </w:drawing>
+      </w:r>
+    </w:p>
+    <w:p>
+      <w:pPr>
+        <w:pStyle w:val="SemEspaamento"/>
+        <w:rPr>
+          <w:rStyle w:val="nfaseDiscreto"/>
+          <w:i w:val="0"/>
+        </w:rPr>
+      </w:pPr>
+    </w:p>
+    <w:p>
+      <w:pPr>
+        <w:pStyle w:val="PargrafodaLista"/>
+        <w:rPr>
+          <w:rStyle w:val="nfaseDiscreto"/>
+          <w:i w:val="0"/>
+        </w:rPr>
+      </w:pPr>
+    </w:p>
+    <w:p>
+      <w:pPr>
+        <w:pStyle w:val="PargrafodaLista"/>
+        <w:rPr>
+          <w:rStyle w:val="nfaseDiscreto"/>
+          <w:i w:val="0"/>
+        </w:rPr>
+      </w:pPr>
+    </w:p>
+    <w:p>
+      <w:pPr>
+        <w:pStyle w:val="PargrafodaLista"/>
+        <w:rPr>
+          <w:rStyle w:val="nfaseDiscreto"/>
+          <w:i w:val="0"/>
+        </w:rPr>
+      </w:pPr>
+      <w:r>
+        <w:rPr>
+          <w:rStyle w:val="nfaseDiscreto"/>
+          <w:i w:val="0"/>
+        </w:rPr>
+        <w:t>Novembro, 2016</w:t>
+      </w:r>
+    </w:p>
+    <w:p>
+      <w:pPr>
+        <w:pStyle w:val="PargrafodaLista"/>
+        <w:rPr>
+          <w:rStyle w:val="nfaseDiscreto"/>
+          <w:i w:val="0"/>
+        </w:rPr>
+      </w:pPr>
+    </w:p>
+    <w:p>
+      <w:pPr>
+        <w:pStyle w:val="PargrafodaLista"/>
+        <w:rPr>
+          <w:rStyle w:val="nfaseDiscreto"/>
+          <w:i w:val="0"/>
+        </w:rPr>
+      </w:pPr>
+      <w:r>
+        <w:rPr>
+          <w:rStyle w:val="nfaseDiscreto"/>
+          <w:i w:val="0"/>
+        </w:rPr>
+        <w:t>Autores:</w:t>
+      </w:r>
+    </w:p>
+    <w:p>
+      <w:pPr>
+        <w:pStyle w:val="PargrafodaLista"/>
+        <w:rPr>
+          <w:rStyle w:val="nfaseDiscreto"/>
+          <w:i w:val="0"/>
+        </w:rPr>
+      </w:pPr>
+      <w:r>
+        <w:rPr>
+          <w:rStyle w:val="nfaseDiscreto"/>
+          <w:i w:val="0"/>
+        </w:rPr>
+        <w:t>Teresa Salazar</w:t>
+      </w:r>
+    </w:p>
+    <w:p>
+      <w:pPr>
+        <w:pStyle w:val="PargrafodaLista"/>
+        <w:rPr>
+          <w:rStyle w:val="nfaseDiscreto"/>
+          <w:i w:val="0"/>
+        </w:rPr>
+      </w:pPr>
+      <w:r>
+        <w:rPr>
+          <w:rStyle w:val="nfaseDiscreto"/>
+          <w:i w:val="0"/>
+        </w:rPr>
+        <w:t>Gonçalo Amaral</w:t>
+      </w:r>
+    </w:p>
+    <w:p>
+      <w:pPr>
+        <w:pStyle w:val="SemEspaamento"/>
+      </w:pPr>
+    </w:p>
+    <w:p>
+      <w:pPr>
+        <w:pStyle w:val="SemEspaamento"/>
+      </w:pPr>
+    </w:p>
+    <w:p>
+      <w:r>
+        <w:br w:type="page"/>
+      </w:r>
+    </w:p>
+    <w:p>
+      <w:pPr>
+        <w:pStyle w:val="SemEspaamento"/>
+        <w:rPr>
+          <w:rStyle w:val="Forte"/>
+        </w:rPr>
+      </w:pPr>
+      <w:r>
+        <w:rPr>
+          <w:rStyle w:val="Forte"/>
+        </w:rPr>
+        <w:lastRenderedPageBreak/>
+        <w:t>INTRODUÇÃO</w:t>
+      </w:r>
+    </w:p>
+    <w:p>
+      <w:pPr>
+        <w:pStyle w:val="SemEspaamento"/>
+        <w:rPr>
+          <w:rStyle w:val="Forte"/>
+        </w:rPr>
+      </w:pPr>
+    </w:p>
+    <w:p>
+      <w:r>
+        <w:t xml:space="preserve">Com este trabalho pretende-se </w:t>
+      </w:r>
+      <w:r>
+        <w:t>analisar e comparar a transmissão de dados usando os protocolos UDP e TCP</w:t>
+      </w:r>
+      <w:r>
+        <w:t xml:space="preserve"> utilizando o NS2.</w:t>
+      </w:r>
+    </w:p>
+    <w:p>
+      <w:r>
+        <w:t>Usando a rede especificada, constituída por PCs e routers, em que o</w:t>
+      </w:r>
+      <w:r>
+        <w:t xml:space="preserve">s PCs também fazem o routing de </w:t>
+      </w:r>
+      <w:r>
+        <w:t>pacotes de dados, o “PC A” vai enviar ao “PC E” um bloco de dados de 2MB, que começa a ser</w:t>
+      </w:r>
+      <w:r>
+        <w:t xml:space="preserve"> </w:t>
+      </w:r>
+      <w:r>
+        <w:t>transmitido no instante 0.5 segundos.</w:t>
+      </w:r>
+    </w:p>
+    <w:p>
+      <w:r>
+        <w:t xml:space="preserve">Dependendo do cenário, </w:t>
+      </w:r>
+      <w:r>
+        <w:t>poderá haver um envio adicional de informação</w:t>
+      </w:r>
+      <w:r>
+        <w:t xml:space="preserve"> por UDP.</w:t>
+      </w:r>
+    </w:p>
+    <w:p>
+      <w:r>
+        <w:t xml:space="preserve">O Protocolo UDP (User Datagram Protocol) </w:t>
+      </w:r>
+      <w:r>
+        <w:t xml:space="preserve">é um protocolo de envio de informação </w:t>
+      </w:r>
+      <w:r>
+        <w:t>que, entre os dois protocolos, é o mais rápido</w:t>
+      </w:r>
+      <w:r>
+        <w:t xml:space="preserve"> e mais simples pois</w:t>
+      </w:r>
+      <w:r>
+        <w:t xml:space="preserve"> não fornece garantia na entrega dos</w:t>
+      </w:r>
+      <w:r>
+        <w:t xml:space="preserve"> </w:t>
+      </w:r>
+      <w:r>
+        <w:t>pacotes.</w:t>
+      </w:r>
+    </w:p>
+    <w:p>
+      <w:r>
+        <w:t xml:space="preserve">O Protocolo TCP (Transmission </w:t>
+      </w:r>
+      <w:r>
+        <w:t xml:space="preserve">Control Protocol) é mais seguro </w:t>
+      </w:r>
+      <w:r>
+        <w:t>porque, ao contrário</w:t>
+      </w:r>
+    </w:p>
+    <w:p>
+      <w:r>
+        <w:t>do Protocolo UDP, existe um checksum que</w:t>
+      </w:r>
+      <w:r>
+        <w:t xml:space="preserve"> vai actualizando o Receptor da </w:t>
+      </w:r>
+      <w:r>
+        <w:t>informação que já recebeu.</w:t>
+      </w:r>
+    </w:p>
+    <w:p/>
+    <w:p>
+      <w:pPr>
+        <w:rPr>
+          <w:rStyle w:val="Forte"/>
+        </w:rPr>
+      </w:pPr>
+      <w:r>
+        <w:rPr>
+          <w:rStyle w:val="Forte"/>
+        </w:rPr>
+        <w:t>NOTAS</w:t>
+      </w:r>
+    </w:p>
+    <w:p>
+      <w:pPr>
+        <w:rPr>
+          <w:rStyle w:val="Forte"/>
+        </w:rPr>
+      </w:pPr>
+    </w:p>
+    <w:p>
+      <w:pPr>
+        <w:rPr>
+          <w:rStyle w:val="Forte"/>
+          <w:b w:val="0"/>
+        </w:rPr>
+      </w:pPr>
+      <w:r>
+        <w:rPr>
+          <w:rStyle w:val="Forte"/>
+          <w:b w:val="0"/>
+        </w:rPr>
+        <w:t>• Argv0: Cenário</w:t>
+      </w:r>
+      <w:r>
+        <w:rPr>
+          <w:rStyle w:val="Forte"/>
+          <w:b w:val="0"/>
+        </w:rPr>
+        <w:t xml:space="preserve"> – Permite escolher o cenário.</w:t>
+      </w:r>
+    </w:p>
+    <w:p>
+      <w:pPr>
+        <w:rPr>
+          <w:rStyle w:val="Forte"/>
+          <w:b w:val="0"/>
+        </w:rPr>
+      </w:pPr>
+      <w:r>
+        <w:rPr>
+          <w:rStyle w:val="Forte"/>
+          <w:b w:val="0"/>
+        </w:rPr>
+        <w:t>• Argv1: Protocolo – Per</w:t>
+      </w:r>
+      <w:r>
+        <w:rPr>
+          <w:rStyle w:val="Forte"/>
+          <w:b w:val="0"/>
+        </w:rPr>
+        <w:t xml:space="preserve">mite alternar o protocolo usado - </w:t>
+      </w:r>
+      <w:r>
+        <w:rPr>
+          <w:rStyle w:val="Forte"/>
+          <w:b w:val="0"/>
+        </w:rPr>
+        <w:t>TCP ou UDP</w:t>
+      </w:r>
+      <w:r>
+        <w:rPr>
+          <w:rStyle w:val="Forte"/>
+          <w:b w:val="0"/>
+        </w:rPr>
+        <w:t>.</w:t>
+      </w:r>
+    </w:p>
+    <w:p>
+      <w:pPr>
+        <w:rPr>
+          <w:rStyle w:val="Forte"/>
+          <w:b w:val="0"/>
+        </w:rPr>
+      </w:pPr>
+      <w:r>
+        <w:rPr>
+          <w:rStyle w:val="Forte"/>
+          <w:b w:val="0"/>
+        </w:rPr>
+        <w:t>• Argv2: Janela – Permite definir</w:t>
+      </w:r>
+      <w:r>
+        <w:rPr>
+          <w:rStyle w:val="Forte"/>
+          <w:b w:val="0"/>
+        </w:rPr>
+        <w:t xml:space="preserve"> a janela de transmissão para envios</w:t>
+      </w:r>
+      <w:r>
+        <w:rPr>
+          <w:rStyle w:val="Forte"/>
+          <w:b w:val="0"/>
+        </w:rPr>
+        <w:t xml:space="preserve"> para o protocolo do tipo TCP.</w:t>
+      </w:r>
+    </w:p>
+    <w:p>
+      <w:pPr>
+        <w:rPr>
+          <w:rStyle w:val="Forte"/>
+          <w:b w:val="0"/>
+        </w:rPr>
+      </w:pPr>
+      <w:r>
+        <w:rPr>
+          <w:rStyle w:val="Forte"/>
+          <w:b w:val="0"/>
+        </w:rPr>
+        <w:t>• Argv3: Q</w:t>
+      </w:r>
+      <w:r>
+        <w:rPr>
+          <w:rStyle w:val="Forte"/>
+          <w:b w:val="0"/>
+        </w:rPr>
+        <w:t xml:space="preserve">uebra – Permite escolher se queremos activar a quebra </w:t>
+      </w:r>
+      <w:r>
+        <w:rPr>
+          <w:rStyle w:val="Forte"/>
+          <w:b w:val="0"/>
+        </w:rPr>
+        <w:t xml:space="preserve">de liagação entre </w:t>
+      </w:r>
+      <w:r>
+        <w:rPr>
+          <w:rStyle w:val="Forte"/>
+          <w:b w:val="0"/>
+        </w:rPr>
+        <w:t>“PC C” e o “PC D”</w:t>
+      </w:r>
+      <w:r>
+        <w:rPr>
+          <w:rStyle w:val="Forte"/>
+          <w:b w:val="0"/>
+        </w:rPr>
+        <w:t xml:space="preserve"> – 0 ou 1.</w:t>
+      </w:r>
+    </w:p>
+    <w:p>
+      <w:pPr>
+        <w:rPr>
+          <w:rStyle w:val="Forte"/>
+          <w:b w:val="0"/>
+        </w:rPr>
+      </w:pPr>
+      <w:r>
+        <w:rPr>
+          <w:rStyle w:val="Forte"/>
+          <w:b w:val="0"/>
+        </w:rPr>
+        <w:t>• Argv4: velocidade – Permite escolher a velocidade de ligação entre o</w:t>
+      </w:r>
+    </w:p>
+    <w:p>
+      <w:pPr>
+        <w:rPr>
+          <w:rStyle w:val="Forte"/>
+          <w:b w:val="0"/>
+        </w:rPr>
+      </w:pPr>
+      <w:r>
+        <w:rPr>
+          <w:rStyle w:val="Forte"/>
+          <w:b w:val="0"/>
+        </w:rPr>
+        <w:t>Servidor 1 e o Router 4. Para a todos os exercícios, exceto</w:t>
+      </w:r>
+      <w:r>
+        <w:rPr>
+          <w:rStyle w:val="Forte"/>
+          <w:b w:val="0"/>
+        </w:rPr>
+        <w:t xml:space="preserve"> o 4.3</w:t>
+      </w:r>
+      <w:r>
+        <w:rPr>
+          <w:rStyle w:val="Forte"/>
+          <w:b w:val="0"/>
+        </w:rPr>
+        <w:t>, deverá ter o valor de 10</w:t>
+      </w:r>
+      <w:r>
+        <w:rPr>
+          <w:rStyle w:val="Forte"/>
+          <w:b w:val="0"/>
+        </w:rPr>
+        <w:t>Mb.</w:t>
+      </w:r>
+    </w:p>
+    <w:p>
+      <w:pPr>
+        <w:rPr>
+          <w:rStyle w:val="Forte"/>
+          <w:b w:val="0"/>
+        </w:rPr>
+      </w:pPr>
+      <w:r>
+        <w:rPr>
+          <w:rStyle w:val="Forte"/>
+          <w:b w:val="0"/>
+        </w:rPr>
+        <w:t>Para correr o projecto é necessário</w:t>
+      </w:r>
+      <w:r>
+        <w:rPr>
+          <w:rStyle w:val="Forte"/>
+          <w:b w:val="0"/>
+        </w:rPr>
+        <w:t xml:space="preserve"> correr o comando:</w:t>
+      </w:r>
+    </w:p>
+    <w:p>
+      <w:pPr>
+        <w:ind w:firstLine="708"/>
+        <w:rPr>
+          <w:rStyle w:val="Forte"/>
+          <w:b w:val="0"/>
+        </w:rPr>
+      </w:pPr>
+      <w:r>
+        <w:rPr>
+          <w:rStyle w:val="Forte"/>
+          <w:b w:val="0"/>
+        </w:rPr>
+        <w:t>ns project.tcl &lt;cena</w:t>
+      </w:r>
+      <w:r>
+        <w:rPr>
+          <w:rStyle w:val="Forte"/>
+          <w:b w:val="0"/>
+        </w:rPr>
+        <w:t>rio&gt; &lt;protocol&gt; &lt;</w:t>
+      </w:r>
+      <w:r>
+        <w:rPr>
+          <w:rStyle w:val="Forte"/>
+          <w:b w:val="0"/>
+        </w:rPr>
+        <w:t>window&gt; &lt;break</w:t>
+      </w:r>
+      <w:r>
+        <w:rPr>
+          <w:rStyle w:val="Forte"/>
+          <w:b w:val="0"/>
+        </w:rPr>
+        <w:t>&gt; &lt;velocidade&gt;</w:t>
+      </w:r>
+    </w:p>
+    <w:p>
+      <w:pPr>
+        <w:rPr>
+          <w:rStyle w:val="Forte"/>
+          <w:b w:val="0"/>
+        </w:rPr>
+      </w:pPr>
+      <w:r>
+        <w:rPr>
+          <w:rStyle w:val="Forte"/>
+          <w:b w:val="0"/>
+        </w:rPr>
+        <w:t>P</w:t>
+      </w:r>
+      <w:r>
+        <w:rPr>
+          <w:rStyle w:val="Forte"/>
+          <w:b w:val="0"/>
+        </w:rPr>
+        <w:t xml:space="preserve">ara chamar o trace_analyzer </w:t>
+      </w:r>
+      <w:r>
+        <w:rPr>
+          <w:rStyle w:val="Forte"/>
+          <w:b w:val="0"/>
+        </w:rPr>
+        <w:t xml:space="preserve">fomos </w:t>
+      </w:r>
+      <w:r>
+        <w:rPr>
+          <w:rStyle w:val="Forte"/>
+          <w:b w:val="0"/>
+        </w:rPr>
+        <w:t xml:space="preserve">modificando os </w:t>
+      </w:r>
+      <w:r>
+        <w:rPr>
+          <w:rStyle w:val="Forte"/>
+          <w:b w:val="0"/>
+        </w:rPr>
+        <w:t xml:space="preserve">valores de type - </w:t>
+      </w:r>
+      <w:r>
+        <w:rPr>
+          <w:rStyle w:val="Forte"/>
+          <w:b w:val="0"/>
+        </w:rPr>
+        <w:t xml:space="preserve">cbr </w:t>
+      </w:r>
+      <w:r>
+        <w:rPr>
+          <w:rStyle w:val="Forte"/>
+          <w:b w:val="0"/>
+        </w:rPr>
+        <w:t>ou tcp ca</w:t>
+      </w:r>
+      <w:r>
+        <w:rPr>
+          <w:rStyle w:val="Forte"/>
+          <w:b w:val="0"/>
+        </w:rPr>
+        <w:t>so a</w:t>
+      </w:r>
+    </w:p>
+    <w:p>
+      <w:pPr>
+        <w:rPr>
+          <w:rStyle w:val="Forte"/>
+          <w:b w:val="0"/>
+        </w:rPr>
+      </w:pPr>
+      <w:r>
+        <w:rPr>
+          <w:rStyle w:val="Forte"/>
+          <w:b w:val="0"/>
+        </w:rPr>
+        <w:t xml:space="preserve">ligação seja udp ou tcp. O float, source e destination são </w:t>
+      </w:r>
+      <w:r>
+        <w:rPr>
+          <w:rStyle w:val="Forte"/>
+          <w:b w:val="0"/>
+        </w:rPr>
+        <w:t xml:space="preserve">sempre </w:t>
+      </w:r>
+      <w:r>
+        <w:rPr>
+          <w:rStyle w:val="Forte"/>
+          <w:b w:val="0"/>
+        </w:rPr>
+        <w:t>1, 0 e 7</w:t>
+      </w:r>
+      <w:r>
+        <w:rPr>
+          <w:rStyle w:val="Forte"/>
+          <w:b w:val="0"/>
+        </w:rPr>
+        <w:t>.</w:t>
+      </w:r>
+    </w:p>
+    <w:p>
+      <w:pPr>
         <w:rPr>
           <w:sz w:val="18"/>
           <w:szCs w:val="18"/>
         </w:rPr>
       </w:pPr>
-      <w:r>
-        <w:rPr>
-          <w:sz w:val="18"/>
-          <w:szCs w:val="18"/>
+    </w:p>
+    <w:p>
+      <w:pPr>
+        <w:rPr>
+          <w:rStyle w:val="Forte"/>
+        </w:rPr>
+      </w:pPr>
+      <w:r>
+        <w:rPr>
+          <w:rStyle w:val="Forte"/>
+        </w:rPr>
+        <w:t>EXERCÍ</w:t>
+      </w:r>
+      <w:r>
+        <w:rPr>
+          <w:rStyle w:val="Forte"/>
+        </w:rPr>
+        <w:t xml:space="preserve">CIO </w:t>
+      </w:r>
+      <w:r>
+        <w:rPr>
+          <w:rStyle w:val="Forte"/>
         </w:rPr>
         <w:t>2</w:t>
       </w:r>
+    </w:p>
+    <w:p>
+      <w:pPr>
+        <w:rPr>
+          <w:rStyle w:val="Forte"/>
+        </w:rPr>
+      </w:pPr>
     </w:p>
     <w:tbl>
       <w:tblPr>
@@ -28,6 +746,9 @@
         <w:gridCol w:w="4244"/>
       </w:tblGrid>
       <w:tr>
+        <w:trPr>
+          <w:trHeight w:val="306"/>
+        </w:trPr>
         <w:tc>
           <w:tcPr>
             <w:tcW w:w="4244" w:type="dxa"/>
@@ -35,15 +756,15 @@
           <w:p>
             <w:pPr>
               <w:rPr>
-                <w:sz w:val="18"/>
-                <w:szCs w:val="18"/>
+                <w:sz w:val="22"/>
+                <w:szCs w:val="22"/>
               </w:rPr>
             </w:pPr>
             <w:r>
               <w:rPr>
                 <w:rFonts w:cs="Times New Roman"/>
-                <w:sz w:val="18"/>
-                <w:szCs w:val="18"/>
+                <w:sz w:val="22"/>
+                <w:szCs w:val="22"/>
               </w:rPr>
               <w:t>Tamanho por omissão das filas nos nós</w:t>
             </w:r>
@@ -56,10 +777,17 @@
           <w:p>
             <w:pPr>
               <w:rPr>
-                <w:sz w:val="18"/>
-                <w:szCs w:val="18"/>
-              </w:rPr>
-            </w:pPr>
+                <w:sz w:val="22"/>
+                <w:szCs w:val="22"/>
+              </w:rPr>
+            </w:pPr>
+            <w:r>
+              <w:rPr>
+                <w:sz w:val="22"/>
+                <w:szCs w:val="22"/>
+              </w:rPr>
+              <w:t>50</w:t>
+            </w:r>
           </w:p>
         </w:tc>
       </w:tr>
@@ -76,15 +804,15 @@
               <w:adjustRightInd w:val="0"/>
               <w:rPr>
                 <w:rFonts w:cs="Times New Roman"/>
-                <w:sz w:val="18"/>
-                <w:szCs w:val="18"/>
+                <w:sz w:val="22"/>
+                <w:szCs w:val="22"/>
               </w:rPr>
             </w:pPr>
             <w:r>
               <w:rPr>
                 <w:rFonts w:cs="Times New Roman"/>
-                <w:sz w:val="18"/>
-                <w:szCs w:val="18"/>
+                <w:sz w:val="22"/>
+                <w:szCs w:val="22"/>
               </w:rPr>
               <w:t>Tamanho por omissão dos pacotes TCP</w:t>
             </w:r>
@@ -97,10 +825,17 @@
           <w:p>
             <w:pPr>
               <w:rPr>
-                <w:sz w:val="18"/>
-                <w:szCs w:val="18"/>
-              </w:rPr>
-            </w:pPr>
+                <w:sz w:val="22"/>
+                <w:szCs w:val="22"/>
+              </w:rPr>
+            </w:pPr>
+            <w:r>
+              <w:rPr>
+                <w:sz w:val="22"/>
+                <w:szCs w:val="22"/>
+              </w:rPr>
+              <w:t>1000</w:t>
+            </w:r>
           </w:p>
         </w:tc>
       </w:tr>
@@ -117,15 +852,15 @@
               <w:adjustRightInd w:val="0"/>
               <w:rPr>
                 <w:rFonts w:cs="Times New Roman"/>
-                <w:sz w:val="18"/>
-                <w:szCs w:val="18"/>
+                <w:sz w:val="22"/>
+                <w:szCs w:val="22"/>
               </w:rPr>
             </w:pPr>
             <w:r>
               <w:rPr>
                 <w:rFonts w:cs="Times New Roman"/>
-                <w:sz w:val="18"/>
-                <w:szCs w:val="18"/>
+                <w:sz w:val="22"/>
+                <w:szCs w:val="22"/>
               </w:rPr>
               <w:t>Tamanho por omissão dos pacotes UDP</w:t>
             </w:r>
@@ -138,10 +873,17 @@
           <w:p>
             <w:pPr>
               <w:rPr>
-                <w:sz w:val="18"/>
-                <w:szCs w:val="18"/>
-              </w:rPr>
-            </w:pPr>
+                <w:sz w:val="22"/>
+                <w:szCs w:val="22"/>
+              </w:rPr>
+            </w:pPr>
+            <w:r>
+              <w:rPr>
+                <w:sz w:val="22"/>
+                <w:szCs w:val="22"/>
+              </w:rPr>
+              <w:t>1000</w:t>
+            </w:r>
           </w:p>
         </w:tc>
       </w:tr>
@@ -153,15 +895,15 @@
           <w:p>
             <w:pPr>
               <w:rPr>
-                <w:sz w:val="18"/>
-                <w:szCs w:val="18"/>
+                <w:sz w:val="22"/>
+                <w:szCs w:val="22"/>
               </w:rPr>
             </w:pPr>
             <w:r>
               <w:rPr>
                 <w:rFonts w:cs="Times New Roman"/>
-                <w:sz w:val="18"/>
-                <w:szCs w:val="18"/>
+                <w:sz w:val="22"/>
+                <w:szCs w:val="22"/>
               </w:rPr>
               <w:t>Tamanho por omissão da janela do TCP</w:t>
             </w:r>
@@ -174,10 +916,17 @@
           <w:p>
             <w:pPr>
               <w:rPr>
-                <w:sz w:val="18"/>
-                <w:szCs w:val="18"/>
-              </w:rPr>
-            </w:pPr>
+                <w:sz w:val="22"/>
+                <w:szCs w:val="22"/>
+              </w:rPr>
+            </w:pPr>
+            <w:r>
+              <w:rPr>
+                <w:sz w:val="22"/>
+                <w:szCs w:val="22"/>
+              </w:rPr>
+              <w:t>20</w:t>
+            </w:r>
           </w:p>
         </w:tc>
       </w:tr>
@@ -193,17 +942,457 @@
     <w:p>
       <w:pPr>
         <w:rPr>
+          <w:rStyle w:val="Forte"/>
+        </w:rPr>
+      </w:pPr>
+      <w:r>
+        <w:rPr>
+          <w:rStyle w:val="Forte"/>
+        </w:rPr>
+        <w:t>EXERCÍ</w:t>
+      </w:r>
+      <w:r>
+        <w:rPr>
+          <w:rStyle w:val="Forte"/>
+        </w:rPr>
+        <w:t xml:space="preserve">CIO </w:t>
+      </w:r>
+      <w:r>
+        <w:rPr>
+          <w:rStyle w:val="Forte"/>
+        </w:rPr>
+        <w:t>3.1</w:t>
+      </w:r>
+      <w:r>
+        <w:rPr>
+          <w:rStyle w:val="Forte"/>
+        </w:rPr>
+        <w:t xml:space="preserve"> </w:t>
+      </w:r>
+    </w:p>
+    <w:p>
+      <w:pPr>
+        <w:rPr>
+          <w:rStyle w:val="Forte"/>
+        </w:rPr>
+      </w:pPr>
+    </w:p>
+    <w:p>
+      <w:pPr>
+        <w:rPr>
+          <w:rStyle w:val="Forte"/>
+          <w:b w:val="0"/>
+          <w:sz w:val="16"/>
+          <w:szCs w:val="16"/>
+        </w:rPr>
+      </w:pPr>
+      <w:r>
+        <w:rPr>
+          <w:rStyle w:val="Forte"/>
+          <w:b w:val="0"/>
+          <w:sz w:val="16"/>
+          <w:szCs w:val="16"/>
+        </w:rPr>
+        <w:t>Statistics for cbr from node 0 to 7 in flow 1</w:t>
+      </w:r>
+    </w:p>
+    <w:p>
+      <w:pPr>
+        <w:rPr>
+          <w:rStyle w:val="Forte"/>
+          <w:b w:val="0"/>
+          <w:sz w:val="16"/>
+          <w:szCs w:val="16"/>
+        </w:rPr>
+      </w:pPr>
+      <w:r>
+        <w:rPr>
+          <w:rStyle w:val="Forte"/>
+          <w:b w:val="0"/>
+          <w:sz w:val="16"/>
+          <w:szCs w:val="16"/>
+        </w:rPr>
+        <w:t>Total sent: 2098</w:t>
+      </w:r>
+    </w:p>
+    <w:p>
+      <w:pPr>
+        <w:rPr>
+          <w:rStyle w:val="Forte"/>
+          <w:b w:val="0"/>
+          <w:sz w:val="16"/>
+          <w:szCs w:val="16"/>
+        </w:rPr>
+      </w:pPr>
+      <w:r>
+        <w:rPr>
+          <w:rStyle w:val="Forte"/>
+          <w:b w:val="0"/>
+          <w:sz w:val="16"/>
+          <w:szCs w:val="16"/>
+        </w:rPr>
+        <w:t>Total received: 2098</w:t>
+      </w:r>
+    </w:p>
+    <w:p>
+      <w:pPr>
+        <w:rPr>
+          <w:rStyle w:val="Forte"/>
+          <w:b w:val="0"/>
+          <w:sz w:val="16"/>
+          <w:szCs w:val="16"/>
+        </w:rPr>
+      </w:pPr>
+      <w:r>
+        <w:rPr>
+          <w:rStyle w:val="Forte"/>
+          <w:b w:val="0"/>
+          <w:sz w:val="16"/>
+          <w:szCs w:val="16"/>
+        </w:rPr>
+        <w:t>Lost packets: 0</w:t>
+      </w:r>
+    </w:p>
+    <w:p>
+      <w:pPr>
+        <w:rPr>
+          <w:rStyle w:val="Forte"/>
+          <w:b w:val="0"/>
+          <w:sz w:val="16"/>
+          <w:szCs w:val="16"/>
+        </w:rPr>
+      </w:pPr>
+      <w:r>
+        <w:rPr>
+          <w:rStyle w:val="Forte"/>
+          <w:b w:val="0"/>
+          <w:sz w:val="16"/>
+          <w:szCs w:val="16"/>
+        </w:rPr>
+        <w:t>Average delay: 000,859867</w:t>
+      </w:r>
+    </w:p>
+    <w:p>
+      <w:pPr>
+        <w:rPr>
+          <w:rStyle w:val="Forte"/>
+          <w:b w:val="0"/>
+          <w:sz w:val="16"/>
+          <w:szCs w:val="16"/>
+        </w:rPr>
+      </w:pPr>
+      <w:r>
+        <w:rPr>
+          <w:rStyle w:val="Forte"/>
+          <w:b w:val="0"/>
+          <w:sz w:val="16"/>
+          <w:szCs w:val="16"/>
+        </w:rPr>
+        <w:t>Total transmission time: 002,000000</w:t>
+      </w:r>
+    </w:p>
+    <w:p>
+      <w:pPr>
+        <w:rPr>
+          <w:rStyle w:val="Forte"/>
+          <w:b w:val="0"/>
+          <w:sz w:val="16"/>
+          <w:szCs w:val="16"/>
+        </w:rPr>
+      </w:pPr>
+    </w:p>
+    <w:p>
+      <w:pPr>
+        <w:rPr>
+          <w:rStyle w:val="Forte"/>
+          <w:b w:val="0"/>
+        </w:rPr>
+      </w:pPr>
+      <w:r>
+        <w:rPr>
+          <w:rStyle w:val="Forte"/>
+          <w:b w:val="0"/>
+        </w:rPr>
+        <w:t>No caso</w:t>
+      </w:r>
+      <w:r>
+        <w:rPr>
+          <w:rStyle w:val="Forte"/>
+          <w:b w:val="0"/>
+        </w:rPr>
+        <w:t xml:space="preserve"> do TCP, a janela influencia o resultado. Para janelas abaixo de 34, o número total de pacotes enviados não era enviado.</w:t>
+      </w:r>
+      <w:r>
+        <w:rPr>
+          <w:rStyle w:val="Forte"/>
+          <w:b w:val="0"/>
+        </w:rPr>
+        <w:t xml:space="preserve"> No entanto, à medida q</w:t>
+      </w:r>
+      <w:r>
+        <w:rPr>
+          <w:rStyle w:val="Forte"/>
+          <w:b w:val="0"/>
+        </w:rPr>
+        <w:t>ue a janela aumenta</w:t>
+      </w:r>
+      <w:r>
+        <w:rPr>
+          <w:rStyle w:val="Forte"/>
+          <w:b w:val="0"/>
+        </w:rPr>
+        <w:t>,</w:t>
+      </w:r>
+      <w:r>
+        <w:rPr>
+          <w:rStyle w:val="Forte"/>
+          <w:b w:val="0"/>
+        </w:rPr>
+        <w:t xml:space="preserve"> </w:t>
+      </w:r>
+      <w:r>
+        <w:rPr>
+          <w:rStyle w:val="Forte"/>
+          <w:b w:val="0"/>
+        </w:rPr>
+        <w:t xml:space="preserve">o Average delay </w:t>
+      </w:r>
+      <w:r>
+        <w:rPr>
+          <w:rStyle w:val="Forte"/>
+          <w:b w:val="0"/>
+        </w:rPr>
+        <w:t xml:space="preserve">e </w:t>
+      </w:r>
+      <w:r>
+        <w:rPr>
+          <w:rStyle w:val="Forte"/>
+          <w:b w:val="0"/>
+        </w:rPr>
+        <w:t>o total transmission time</w:t>
+      </w:r>
+      <w:r>
+        <w:rPr>
+          <w:rStyle w:val="Forte"/>
+          <w:b w:val="0"/>
+        </w:rPr>
+        <w:t xml:space="preserve"> variam</w:t>
+      </w:r>
+      <w:r>
+        <w:rPr>
+          <w:rStyle w:val="Forte"/>
+          <w:b w:val="0"/>
+        </w:rPr>
+        <w:t>.</w:t>
+      </w:r>
+    </w:p>
+    <w:p>
+      <w:pPr>
+        <w:rPr>
+          <w:rStyle w:val="Forte"/>
+          <w:b w:val="0"/>
+        </w:rPr>
+      </w:pPr>
+      <w:r>
+        <w:rPr>
+          <w:rStyle w:val="Forte"/>
+          <w:b w:val="0"/>
+        </w:rPr>
+        <w:t>Após várias tentativas, a</w:t>
+      </w:r>
+      <w:r>
+        <w:rPr>
+          <w:rStyle w:val="Forte"/>
+          <w:b w:val="0"/>
+        </w:rPr>
+        <w:t xml:space="preserve"> janela que minimiza </w:t>
+      </w:r>
+      <w:r>
+        <w:rPr>
+          <w:rStyle w:val="Forte"/>
+          <w:b w:val="0"/>
+        </w:rPr>
+        <w:t xml:space="preserve">o </w:t>
+      </w:r>
+      <w:r>
+        <w:rPr>
+          <w:rStyle w:val="Forte"/>
+          <w:b w:val="0"/>
+        </w:rPr>
+        <w:t>tempo total de transmissão do bl</w:t>
+      </w:r>
+      <w:r>
+        <w:rPr>
+          <w:rStyle w:val="Forte"/>
+          <w:b w:val="0"/>
+        </w:rPr>
+        <w:t xml:space="preserve">oco de dados entre o “PC A” e o </w:t>
+      </w:r>
+      <w:r>
+        <w:rPr>
+          <w:rStyle w:val="Forte"/>
+          <w:b w:val="0"/>
+        </w:rPr>
+        <w:t>“PC E”</w:t>
+      </w:r>
+      <w:r>
+        <w:rPr>
+          <w:rStyle w:val="Forte"/>
+          <w:b w:val="0"/>
+        </w:rPr>
+        <w:t xml:space="preserve"> sem perda de pacotes</w:t>
+      </w:r>
+      <w:r>
+        <w:rPr>
+          <w:rStyle w:val="Forte"/>
+          <w:b w:val="0"/>
+        </w:rPr>
+        <w:t xml:space="preserve"> </w:t>
+      </w:r>
+      <w:r>
+        <w:rPr>
+          <w:rStyle w:val="Forte"/>
+          <w:b w:val="0"/>
+        </w:rPr>
+        <w:t xml:space="preserve">é </w:t>
+      </w:r>
+      <w:r>
+        <w:rPr>
+          <w:rStyle w:val="Forte"/>
+          <w:b w:val="0"/>
+        </w:rPr>
+        <w:t>88.</w:t>
+      </w:r>
+    </w:p>
+    <w:p>
+      <w:pPr>
+        <w:rPr>
+          <w:rStyle w:val="Forte"/>
+          <w:b w:val="0"/>
+        </w:rPr>
+      </w:pPr>
+    </w:p>
+    <w:p>
+      <w:pPr>
+        <w:rPr>
+          <w:rStyle w:val="Forte"/>
+          <w:b w:val="0"/>
+          <w:sz w:val="16"/>
+          <w:szCs w:val="16"/>
+        </w:rPr>
+      </w:pPr>
+      <w:r>
+        <w:rPr>
+          <w:rStyle w:val="Forte"/>
+          <w:b w:val="0"/>
+          <w:sz w:val="16"/>
+          <w:szCs w:val="16"/>
+        </w:rPr>
+        <w:t>Statistics for tcp from node 0 to 7 in flow 1</w:t>
+      </w:r>
+    </w:p>
+    <w:p>
+      <w:pPr>
+        <w:rPr>
+          <w:rStyle w:val="Forte"/>
+          <w:b w:val="0"/>
+          <w:sz w:val="16"/>
+          <w:szCs w:val="16"/>
+        </w:rPr>
+      </w:pPr>
+      <w:r>
+        <w:rPr>
+          <w:rStyle w:val="Forte"/>
+          <w:b w:val="0"/>
+          <w:sz w:val="16"/>
+          <w:szCs w:val="16"/>
+        </w:rPr>
+        <w:t>Total sent: 2099</w:t>
+      </w:r>
+    </w:p>
+    <w:p>
+      <w:pPr>
+        <w:rPr>
+          <w:rStyle w:val="Forte"/>
+          <w:b w:val="0"/>
+          <w:sz w:val="16"/>
+          <w:szCs w:val="16"/>
+        </w:rPr>
+      </w:pPr>
+      <w:r>
+        <w:rPr>
+          <w:rStyle w:val="Forte"/>
+          <w:b w:val="0"/>
+          <w:sz w:val="16"/>
+          <w:szCs w:val="16"/>
+        </w:rPr>
+        <w:t>Total received: 2099</w:t>
+      </w:r>
+    </w:p>
+    <w:p>
+      <w:pPr>
+        <w:rPr>
+          <w:rStyle w:val="Forte"/>
+          <w:b w:val="0"/>
+          <w:sz w:val="16"/>
+          <w:szCs w:val="16"/>
+        </w:rPr>
+      </w:pPr>
+      <w:r>
+        <w:rPr>
+          <w:rStyle w:val="Forte"/>
+          <w:b w:val="0"/>
+          <w:sz w:val="16"/>
+          <w:szCs w:val="16"/>
+        </w:rPr>
+        <w:t>Lost packets: 0</w:t>
+      </w:r>
+    </w:p>
+    <w:p>
+      <w:pPr>
+        <w:rPr>
+          <w:rStyle w:val="Forte"/>
+          <w:b w:val="0"/>
+          <w:sz w:val="16"/>
+          <w:szCs w:val="16"/>
+        </w:rPr>
+      </w:pPr>
+      <w:r>
+        <w:rPr>
+          <w:rStyle w:val="Forte"/>
+          <w:b w:val="0"/>
+          <w:sz w:val="16"/>
+          <w:szCs w:val="16"/>
+        </w:rPr>
+        <w:t>Average delay: 000,027632</w:t>
+      </w:r>
+    </w:p>
+    <w:p>
+      <w:pPr>
+        <w:rPr>
+          <w:rStyle w:val="Forte"/>
+          <w:b w:val="0"/>
+          <w:sz w:val="16"/>
+          <w:szCs w:val="16"/>
+        </w:rPr>
+      </w:pPr>
+      <w:r>
+        <w:rPr>
+          <w:rStyle w:val="Forte"/>
+          <w:b w:val="0"/>
+          <w:sz w:val="16"/>
+          <w:szCs w:val="16"/>
+        </w:rPr>
+        <w:t>Total transmission time: 002,000000</w:t>
+      </w:r>
+    </w:p>
+    <w:p>
+      <w:pPr>
+        <w:rPr>
           <w:sz w:val="18"/>
           <w:szCs w:val="18"/>
         </w:rPr>
       </w:pPr>
-      <w:r>
-        <w:rPr>
-          <w:sz w:val="18"/>
-          <w:szCs w:val="18"/>
-        </w:rPr>
-        <w:t>3.1</w:t>
-      </w:r>
     </w:p>
     <w:tbl>
       <w:tblPr>
@@ -263,6 +1452,9 @@
         </w:tc>
       </w:tr>
       <w:tr>
+        <w:trPr>
+          <w:trHeight w:val="459"/>
+        </w:trPr>
         <w:tc>
           <w:tcPr>
             <w:tcW w:w="1697" w:type="dxa"/>
@@ -370,6 +1562,9 @@
         </w:tc>
       </w:tr>
       <w:tr>
+        <w:trPr>
+          <w:trHeight w:val="194"/>
+        </w:trPr>
         <w:tc>
           <w:tcPr>
             <w:tcW w:w="1697" w:type="dxa"/>
@@ -381,6 +1576,15 @@
                 <w:szCs w:val="18"/>
               </w:rPr>
             </w:pPr>
+            <w:r>
+              <w:rPr>
+                <w:rStyle w:val="Forte"/>
+                <w:b w:val="0"/>
+                <w:sz w:val="18"/>
+                <w:szCs w:val="18"/>
+              </w:rPr>
+              <w:t>002,000000</w:t>
+            </w:r>
           </w:p>
         </w:tc>
         <w:tc>
@@ -394,6 +1598,13 @@
                 <w:szCs w:val="18"/>
               </w:rPr>
             </w:pPr>
+            <w:r>
+              <w:rPr>
+                <w:sz w:val="18"/>
+                <w:szCs w:val="18"/>
+              </w:rPr>
+              <w:t>88</w:t>
+            </w:r>
           </w:p>
         </w:tc>
         <w:tc>
@@ -407,6 +1618,13 @@
                 <w:szCs w:val="18"/>
               </w:rPr>
             </w:pPr>
+            <w:r>
+              <w:rPr>
+                <w:sz w:val="18"/>
+                <w:szCs w:val="18"/>
+              </w:rPr>
+              <w:t>0</w:t>
+            </w:r>
           </w:p>
         </w:tc>
         <w:tc>
@@ -420,6 +1638,15 @@
                 <w:szCs w:val="18"/>
               </w:rPr>
             </w:pPr>
+            <w:r>
+              <w:rPr>
+                <w:rStyle w:val="Forte"/>
+                <w:b w:val="0"/>
+                <w:sz w:val="18"/>
+                <w:szCs w:val="18"/>
+              </w:rPr>
+              <w:t>002,000000</w:t>
+            </w:r>
           </w:p>
         </w:tc>
         <w:tc>
@@ -433,6 +1660,13 @@
                 <w:szCs w:val="18"/>
               </w:rPr>
             </w:pPr>
+            <w:r>
+              <w:rPr>
+                <w:sz w:val="18"/>
+                <w:szCs w:val="18"/>
+              </w:rPr>
+              <w:t>0</w:t>
+            </w:r>
           </w:p>
         </w:tc>
       </w:tr>
@@ -448,17 +1682,152 @@
     <w:p>
       <w:pPr>
         <w:rPr>
+          <w:rStyle w:val="Forte"/>
+        </w:rPr>
+      </w:pPr>
+      <w:r>
+        <w:rPr>
+          <w:rStyle w:val="Forte"/>
+        </w:rPr>
+        <w:t>EXERCÍ</w:t>
+      </w:r>
+      <w:r>
+        <w:rPr>
+          <w:rStyle w:val="Forte"/>
+        </w:rPr>
+        <w:t xml:space="preserve">CIO </w:t>
+      </w:r>
+      <w:r>
+        <w:rPr>
+          <w:rStyle w:val="Forte"/>
+        </w:rPr>
+        <w:t>3.2</w:t>
+      </w:r>
+      <w:r>
+        <w:rPr>
+          <w:rStyle w:val="Forte"/>
+        </w:rPr>
+        <w:t xml:space="preserve"> </w:t>
+      </w:r>
+    </w:p>
+    <w:p>
+      <w:pPr>
+        <w:rPr>
+          <w:bCs/>
+          <w:sz w:val="16"/>
+          <w:szCs w:val="16"/>
+        </w:rPr>
+      </w:pPr>
+      <w:r>
+        <w:rPr>
+          <w:bCs/>
+          <w:sz w:val="16"/>
+          <w:szCs w:val="16"/>
+        </w:rPr>
+        <w:t>Statistics for cbr from node 0 to 7 in flow 1</w:t>
+      </w:r>
+    </w:p>
+    <w:p>
+      <w:pPr>
+        <w:rPr>
+          <w:bCs/>
+          <w:sz w:val="16"/>
+          <w:szCs w:val="16"/>
+        </w:rPr>
+      </w:pPr>
+      <w:r>
+        <w:rPr>
+          <w:bCs/>
+          <w:sz w:val="16"/>
+          <w:szCs w:val="16"/>
+        </w:rPr>
+        <w:t>Total sent: 2098</w:t>
+      </w:r>
+    </w:p>
+    <w:p>
+      <w:pPr>
+        <w:rPr>
+          <w:bCs/>
+          <w:sz w:val="16"/>
+          <w:szCs w:val="16"/>
+        </w:rPr>
+      </w:pPr>
+      <w:r>
+        <w:rPr>
+          <w:bCs/>
+          <w:sz w:val="16"/>
+          <w:szCs w:val="16"/>
+        </w:rPr>
+        <w:t>Total received: 1304</w:t>
+      </w:r>
+    </w:p>
+    <w:p>
+      <w:pPr>
+        <w:rPr>
+          <w:bCs/>
+          <w:sz w:val="16"/>
+          <w:szCs w:val="16"/>
+        </w:rPr>
+      </w:pPr>
+      <w:r>
+        <w:rPr>
+          <w:bCs/>
+          <w:sz w:val="16"/>
+          <w:szCs w:val="16"/>
+        </w:rPr>
+        <w:t>Lost packets: 794</w:t>
+      </w:r>
+    </w:p>
+    <w:p>
+      <w:pPr>
+        <w:rPr>
+          <w:bCs/>
+          <w:sz w:val="16"/>
+          <w:szCs w:val="16"/>
+        </w:rPr>
+      </w:pPr>
+      <w:r>
+        <w:rPr>
+          <w:bCs/>
+          <w:sz w:val="16"/>
+          <w:szCs w:val="16"/>
+        </w:rPr>
+        <w:t>Average delay: 000,879601</w:t>
+      </w:r>
+    </w:p>
+    <w:p>
+      <w:pPr>
+        <w:rPr>
+          <w:bCs/>
+          <w:sz w:val="16"/>
+          <w:szCs w:val="16"/>
+        </w:rPr>
+      </w:pPr>
+      <w:r>
+        <w:rPr>
+          <w:bCs/>
+          <w:sz w:val="16"/>
+          <w:szCs w:val="16"/>
+        </w:rPr>
+        <w:t>Total transmission time: 002,000000</w:t>
+      </w:r>
+    </w:p>
+    <w:p>
+      <w:pPr>
+        <w:rPr>
+          <w:bCs/>
+          <w:sz w:val="16"/>
+          <w:szCs w:val="16"/>
+        </w:rPr>
+      </w:pPr>
+    </w:p>
+    <w:p>
+      <w:pPr>
+        <w:rPr>
           <w:sz w:val="18"/>
           <w:szCs w:val="18"/>
         </w:rPr>
       </w:pPr>
-      <w:r>
-        <w:rPr>
-          <w:sz w:val="18"/>
-          <w:szCs w:val="18"/>
-        </w:rPr>
-        <w:t>3.2</w:t>
-      </w:r>
     </w:p>
     <w:tbl>
       <w:tblPr>
@@ -625,6 +1994,9 @@
         </w:tc>
       </w:tr>
       <w:tr>
+        <w:trPr>
+          <w:trHeight w:val="194"/>
+        </w:trPr>
         <w:tc>
           <w:tcPr>
             <w:tcW w:w="1697" w:type="dxa"/>
@@ -675,6 +2047,14 @@
                 <w:szCs w:val="18"/>
               </w:rPr>
             </w:pPr>
+            <w:r>
+              <w:rPr>
+                <w:bCs/>
+                <w:sz w:val="16"/>
+                <w:szCs w:val="16"/>
+              </w:rPr>
+              <w:t>002,000000</w:t>
+            </w:r>
           </w:p>
         </w:tc>
         <w:tc>
@@ -688,6 +2068,14 @@
                 <w:szCs w:val="18"/>
               </w:rPr>
             </w:pPr>
+            <w:r>
+              <w:rPr>
+                <w:bCs/>
+                <w:sz w:val="16"/>
+                <w:szCs w:val="16"/>
+              </w:rPr>
+              <w:t>794</w:t>
+            </w:r>
           </w:p>
         </w:tc>
       </w:tr>
@@ -703,17 +2091,361 @@
     <w:p>
       <w:pPr>
         <w:rPr>
+          <w:rStyle w:val="Forte"/>
+        </w:rPr>
+      </w:pPr>
+      <w:r>
+        <w:rPr>
+          <w:rStyle w:val="Forte"/>
+        </w:rPr>
+        <w:t>EXERCÍ</w:t>
+      </w:r>
+      <w:r>
+        <w:rPr>
+          <w:rStyle w:val="Forte"/>
+        </w:rPr>
+        <w:t xml:space="preserve">CIO </w:t>
+      </w:r>
+      <w:r>
+        <w:rPr>
+          <w:rStyle w:val="Forte"/>
+        </w:rPr>
+        <w:t>4.1</w:t>
+      </w:r>
+      <w:r>
+        <w:rPr>
+          <w:rStyle w:val="Forte"/>
+        </w:rPr>
+        <w:t xml:space="preserve"> </w:t>
+      </w:r>
+    </w:p>
+    <w:p>
+      <w:pPr>
+        <w:rPr>
+          <w:rStyle w:val="Forte"/>
+        </w:rPr>
+      </w:pPr>
+    </w:p>
+    <w:p>
+      <w:pPr>
+        <w:rPr>
+          <w:rStyle w:val="Forte"/>
+          <w:b w:val="0"/>
+          <w:sz w:val="20"/>
+          <w:szCs w:val="20"/>
+        </w:rPr>
+      </w:pPr>
+      <w:r>
+        <w:rPr>
+          <w:rStyle w:val="Forte"/>
+          <w:b w:val="0"/>
+          <w:sz w:val="20"/>
+          <w:szCs w:val="20"/>
+        </w:rPr>
+        <w:t xml:space="preserve">ns project.tcl 2 udp </w:t>
+      </w:r>
+      <w:r>
+        <w:rPr>
+          <w:rStyle w:val="Forte"/>
+          <w:b w:val="0"/>
+          <w:sz w:val="20"/>
+          <w:szCs w:val="20"/>
+        </w:rPr>
+        <w:t>0 0 10Mb</w:t>
+      </w:r>
+    </w:p>
+    <w:p>
+      <w:pPr>
+        <w:rPr>
+          <w:rStyle w:val="Forte"/>
+          <w:b w:val="0"/>
+          <w:sz w:val="20"/>
+          <w:szCs w:val="20"/>
+        </w:rPr>
+      </w:pPr>
+      <w:r>
+        <w:rPr>
+          <w:rStyle w:val="Forte"/>
+          <w:b w:val="0"/>
+          <w:sz w:val="20"/>
+          <w:szCs w:val="20"/>
+        </w:rPr>
+        <w:t>awk -f trace_analyzer.awk type=cbr src=0 dest=7 flow=1 out.tr</w:t>
+      </w:r>
+    </w:p>
+    <w:p>
+      <w:pPr>
+        <w:rPr>
+          <w:rStyle w:val="Forte"/>
+          <w:b w:val="0"/>
+          <w:sz w:val="20"/>
+          <w:szCs w:val="20"/>
+        </w:rPr>
+      </w:pPr>
+    </w:p>
+    <w:p>
+      <w:pPr>
+        <w:rPr>
+          <w:bCs/>
+          <w:sz w:val="16"/>
+          <w:szCs w:val="16"/>
+        </w:rPr>
+      </w:pPr>
+      <w:r>
+        <w:rPr>
+          <w:bCs/>
+          <w:sz w:val="16"/>
+          <w:szCs w:val="16"/>
+        </w:rPr>
+        <w:t>Statistics for cbr from node 0 to 7 in flow 1</w:t>
+      </w:r>
+    </w:p>
+    <w:p>
+      <w:pPr>
+        <w:rPr>
+          <w:bCs/>
+          <w:sz w:val="16"/>
+          <w:szCs w:val="16"/>
+        </w:rPr>
+      </w:pPr>
+      <w:r>
+        <w:rPr>
+          <w:bCs/>
+          <w:sz w:val="16"/>
+          <w:szCs w:val="16"/>
+        </w:rPr>
+        <w:t>Total sent: 2098</w:t>
+      </w:r>
+    </w:p>
+    <w:p>
+      <w:pPr>
+        <w:rPr>
+          <w:bCs/>
+          <w:sz w:val="16"/>
+          <w:szCs w:val="16"/>
+        </w:rPr>
+      </w:pPr>
+      <w:r>
+        <w:rPr>
+          <w:bCs/>
+          <w:sz w:val="16"/>
+          <w:szCs w:val="16"/>
+        </w:rPr>
+        <w:t>Total received: 1318</w:t>
+      </w:r>
+    </w:p>
+    <w:p>
+      <w:pPr>
+        <w:rPr>
+          <w:bCs/>
+          <w:sz w:val="16"/>
+          <w:szCs w:val="16"/>
+        </w:rPr>
+      </w:pPr>
+      <w:r>
+        <w:rPr>
+          <w:bCs/>
+          <w:sz w:val="16"/>
+          <w:szCs w:val="16"/>
+        </w:rPr>
+        <w:t>Lost packets: 780</w:t>
+      </w:r>
+    </w:p>
+    <w:p>
+      <w:pPr>
+        <w:rPr>
+          <w:bCs/>
+          <w:sz w:val="16"/>
+          <w:szCs w:val="16"/>
+        </w:rPr>
+      </w:pPr>
+      <w:r>
+        <w:rPr>
+          <w:bCs/>
+          <w:sz w:val="16"/>
+          <w:szCs w:val="16"/>
+        </w:rPr>
+        <w:t>Average delay: 000,872534</w:t>
+      </w:r>
+    </w:p>
+    <w:p>
+      <w:pPr>
+        <w:rPr>
+          <w:bCs/>
+          <w:sz w:val="16"/>
+          <w:szCs w:val="16"/>
+        </w:rPr>
+      </w:pPr>
+      <w:r>
+        <w:rPr>
+          <w:bCs/>
+          <w:sz w:val="16"/>
+          <w:szCs w:val="16"/>
+        </w:rPr>
+        <w:t>Total transmission time: 002,000000</w:t>
+      </w:r>
+    </w:p>
+    <w:p>
+      <w:pPr>
+        <w:rPr>
+          <w:bCs/>
+          <w:sz w:val="16"/>
+          <w:szCs w:val="16"/>
+        </w:rPr>
+      </w:pPr>
+    </w:p>
+    <w:p>
+      <w:pPr>
+        <w:rPr>
+          <w:bCs/>
+          <w:sz w:val="20"/>
+          <w:szCs w:val="20"/>
+        </w:rPr>
+      </w:pPr>
+      <w:r>
+        <w:rPr>
+          <w:bCs/>
+          <w:sz w:val="20"/>
+          <w:szCs w:val="20"/>
+        </w:rPr>
+        <w:t>ns project.tcl 2 tcp 20 0 10Mb</w:t>
+      </w:r>
+    </w:p>
+    <w:p>
+      <w:pPr>
+        <w:rPr>
+          <w:bCs/>
+          <w:sz w:val="20"/>
+          <w:szCs w:val="20"/>
+        </w:rPr>
+      </w:pPr>
+      <w:r>
+        <w:rPr>
+          <w:bCs/>
+          <w:sz w:val="20"/>
+          <w:szCs w:val="20"/>
+        </w:rPr>
+        <w:t>awk -f trace_analyzer.awk type=tcp src=0 dest=7 flow=1 out.tr</w:t>
+      </w:r>
+    </w:p>
+    <w:p>
+      <w:pPr>
+        <w:rPr>
+          <w:bCs/>
+          <w:sz w:val="16"/>
+          <w:szCs w:val="16"/>
+        </w:rPr>
+      </w:pPr>
+    </w:p>
+    <w:p>
+      <w:pPr>
+        <w:rPr>
+          <w:bCs/>
+          <w:sz w:val="16"/>
+          <w:szCs w:val="16"/>
+        </w:rPr>
+      </w:pPr>
+      <w:r>
+        <w:rPr>
+          <w:bCs/>
+          <w:sz w:val="16"/>
+          <w:szCs w:val="16"/>
+        </w:rPr>
+        <w:t>Statistics for tcp from node 0 to 7 in flow 1</w:t>
+      </w:r>
+    </w:p>
+    <w:p>
+      <w:pPr>
+        <w:rPr>
+          <w:bCs/>
+          <w:sz w:val="16"/>
+          <w:szCs w:val="16"/>
+        </w:rPr>
+      </w:pPr>
+      <w:r>
+        <w:rPr>
+          <w:bCs/>
+          <w:sz w:val="16"/>
+          <w:szCs w:val="16"/>
+        </w:rPr>
+        <w:t>Total sent: 1251</w:t>
+      </w:r>
+    </w:p>
+    <w:p>
+      <w:pPr>
+        <w:rPr>
+          <w:bCs/>
+          <w:sz w:val="16"/>
+          <w:szCs w:val="16"/>
+        </w:rPr>
+      </w:pPr>
+      <w:r>
+        <w:rPr>
+          <w:bCs/>
+          <w:sz w:val="16"/>
+          <w:szCs w:val="16"/>
+        </w:rPr>
+        <w:t>Total received: 1245</w:t>
+      </w:r>
+    </w:p>
+    <w:p>
+      <w:pPr>
+        <w:rPr>
+          <w:bCs/>
+          <w:sz w:val="16"/>
+          <w:szCs w:val="16"/>
+        </w:rPr>
+      </w:pPr>
+      <w:r>
+        <w:rPr>
+          <w:bCs/>
+          <w:sz w:val="16"/>
+          <w:szCs w:val="16"/>
+        </w:rPr>
+        <w:t>Lost packets: 6</w:t>
+      </w:r>
+    </w:p>
+    <w:p>
+      <w:pPr>
+        <w:rPr>
+          <w:bCs/>
+          <w:sz w:val="16"/>
+          <w:szCs w:val="16"/>
+        </w:rPr>
+      </w:pPr>
+      <w:r>
+        <w:rPr>
+          <w:bCs/>
+          <w:sz w:val="16"/>
+          <w:szCs w:val="16"/>
+        </w:rPr>
+        <w:t>Average delay: 000,011245</w:t>
+      </w:r>
+    </w:p>
+    <w:p>
+      <w:pPr>
+        <w:rPr>
+          <w:bCs/>
+          <w:sz w:val="16"/>
+          <w:szCs w:val="16"/>
+        </w:rPr>
+      </w:pPr>
+      <w:r>
+        <w:rPr>
+          <w:bCs/>
+          <w:sz w:val="16"/>
+          <w:szCs w:val="16"/>
+        </w:rPr>
+        <w:t>Total transmission time: 005,000000</w:t>
+      </w:r>
+    </w:p>
+    <w:p>
+      <w:pPr>
+        <w:rPr>
           <w:sz w:val="18"/>
           <w:szCs w:val="18"/>
         </w:rPr>
       </w:pPr>
-      <w:r>
-        <w:rPr>
-          <w:sz w:val="18"/>
-          <w:szCs w:val="18"/>
-        </w:rPr>
-        <w:t>4.1</w:t>
-      </w:r>
     </w:p>
     <w:tbl>
       <w:tblPr>
@@ -869,6 +2601,14 @@
                 <w:szCs w:val="18"/>
               </w:rPr>
             </w:pPr>
+            <w:r>
+              <w:rPr>
+                <w:bCs/>
+                <w:sz w:val="16"/>
+                <w:szCs w:val="16"/>
+              </w:rPr>
+              <w:t>5,000000</w:t>
+            </w:r>
           </w:p>
         </w:tc>
         <w:tc>
@@ -882,6 +2622,13 @@
                 <w:szCs w:val="18"/>
               </w:rPr>
             </w:pPr>
+            <w:r>
+              <w:rPr>
+                <w:sz w:val="18"/>
+                <w:szCs w:val="18"/>
+              </w:rPr>
+              <w:t>6</w:t>
+            </w:r>
           </w:p>
         </w:tc>
         <w:tc>
@@ -895,6 +2642,14 @@
                 <w:szCs w:val="18"/>
               </w:rPr>
             </w:pPr>
+            <w:r>
+              <w:rPr>
+                <w:bCs/>
+                <w:sz w:val="16"/>
+                <w:szCs w:val="16"/>
+              </w:rPr>
+              <w:t>2,000000</w:t>
+            </w:r>
           </w:p>
         </w:tc>
         <w:tc>
@@ -908,6 +2663,13 @@
                 <w:szCs w:val="18"/>
               </w:rPr>
             </w:pPr>
+            <w:r>
+              <w:rPr>
+                <w:sz w:val="18"/>
+                <w:szCs w:val="18"/>
+              </w:rPr>
+              <w:t>780</w:t>
+            </w:r>
           </w:p>
         </w:tc>
       </w:tr>
@@ -923,17 +2685,375 @@
     <w:p>
       <w:pPr>
         <w:rPr>
+          <w:rStyle w:val="Forte"/>
+        </w:rPr>
+      </w:pPr>
+      <w:r>
+        <w:rPr>
+          <w:rStyle w:val="Forte"/>
+        </w:rPr>
+        <w:t>EXERCÍ</w:t>
+      </w:r>
+      <w:r>
+        <w:rPr>
+          <w:rStyle w:val="Forte"/>
+        </w:rPr>
+        <w:t xml:space="preserve">CIO </w:t>
+      </w:r>
+      <w:r>
+        <w:rPr>
+          <w:rStyle w:val="Forte"/>
+        </w:rPr>
+        <w:t>4.</w:t>
+      </w:r>
+      <w:r>
+        <w:rPr>
+          <w:rStyle w:val="Forte"/>
+        </w:rPr>
+        <w:t>2</w:t>
+      </w:r>
+    </w:p>
+    <w:p>
+      <w:pPr>
+        <w:rPr>
+          <w:rStyle w:val="Forte"/>
+          <w:b w:val="0"/>
+          <w:sz w:val="20"/>
+          <w:szCs w:val="20"/>
+        </w:rPr>
+      </w:pPr>
+      <w:r>
+        <w:rPr>
+          <w:rStyle w:val="Forte"/>
+          <w:b w:val="0"/>
+          <w:sz w:val="20"/>
+          <w:szCs w:val="20"/>
+        </w:rPr>
+        <w:t>ns project.tcl 2 udp 0 1 10Mb</w:t>
+      </w:r>
+    </w:p>
+    <w:p>
+      <w:pPr>
+        <w:rPr>
+          <w:rStyle w:val="Forte"/>
+          <w:b w:val="0"/>
+          <w:sz w:val="20"/>
+          <w:szCs w:val="20"/>
+        </w:rPr>
+      </w:pPr>
+      <w:r>
+        <w:rPr>
+          <w:rStyle w:val="Forte"/>
+          <w:b w:val="0"/>
+          <w:sz w:val="20"/>
+          <w:szCs w:val="20"/>
+        </w:rPr>
+        <w:t>awk -f trace_analyzer.awk type=cbr src=0 dest=7 flow=1 out.tr</w:t>
+      </w:r>
+    </w:p>
+    <w:p>
+      <w:pPr>
+        <w:rPr>
+          <w:rStyle w:val="Forte"/>
+          <w:b w:val="0"/>
+          <w:sz w:val="20"/>
+          <w:szCs w:val="20"/>
+        </w:rPr>
+      </w:pPr>
+    </w:p>
+    <w:p>
+      <w:pPr>
+        <w:rPr>
+          <w:rStyle w:val="Forte"/>
+          <w:b w:val="0"/>
+          <w:sz w:val="16"/>
+          <w:szCs w:val="16"/>
+        </w:rPr>
+      </w:pPr>
+      <w:r>
+        <w:rPr>
+          <w:rStyle w:val="Forte"/>
+          <w:b w:val="0"/>
+          <w:sz w:val="16"/>
+          <w:szCs w:val="16"/>
+        </w:rPr>
+        <w:t>Statistics for cbr from node 0 to 7 in flow 1</w:t>
+      </w:r>
+    </w:p>
+    <w:p>
+      <w:pPr>
+        <w:rPr>
+          <w:rStyle w:val="Forte"/>
+          <w:b w:val="0"/>
+          <w:sz w:val="16"/>
+          <w:szCs w:val="16"/>
+        </w:rPr>
+      </w:pPr>
+      <w:r>
+        <w:rPr>
+          <w:rStyle w:val="Forte"/>
+          <w:b w:val="0"/>
+          <w:sz w:val="16"/>
+          <w:szCs w:val="16"/>
+        </w:rPr>
+        <w:t>Total sent: 2098</w:t>
+      </w:r>
+    </w:p>
+    <w:p>
+      <w:pPr>
+        <w:rPr>
+          <w:rStyle w:val="Forte"/>
+          <w:b w:val="0"/>
+          <w:sz w:val="16"/>
+          <w:szCs w:val="16"/>
+        </w:rPr>
+      </w:pPr>
+      <w:r>
+        <w:rPr>
+          <w:rStyle w:val="Forte"/>
+          <w:b w:val="0"/>
+          <w:sz w:val="16"/>
+          <w:szCs w:val="16"/>
+        </w:rPr>
+        <w:t>Total received: 1304</w:t>
+      </w:r>
+    </w:p>
+    <w:p>
+      <w:pPr>
+        <w:rPr>
+          <w:rStyle w:val="Forte"/>
+          <w:b w:val="0"/>
+          <w:sz w:val="16"/>
+          <w:szCs w:val="16"/>
+        </w:rPr>
+      </w:pPr>
+      <w:r>
+        <w:rPr>
+          <w:rStyle w:val="Forte"/>
+          <w:b w:val="0"/>
+          <w:sz w:val="16"/>
+          <w:szCs w:val="16"/>
+        </w:rPr>
+        <w:t>Lost packets: 794</w:t>
+      </w:r>
+    </w:p>
+    <w:p>
+      <w:pPr>
+        <w:rPr>
+          <w:rStyle w:val="Forte"/>
+          <w:b w:val="0"/>
+          <w:sz w:val="16"/>
+          <w:szCs w:val="16"/>
+        </w:rPr>
+      </w:pPr>
+      <w:r>
+        <w:rPr>
+          <w:rStyle w:val="Forte"/>
+          <w:b w:val="0"/>
+          <w:sz w:val="16"/>
+          <w:szCs w:val="16"/>
+        </w:rPr>
+        <w:t>Average delay: 000,879601</w:t>
+      </w:r>
+    </w:p>
+    <w:p>
+      <w:pPr>
+        <w:rPr>
+          <w:rStyle w:val="Forte"/>
+          <w:b w:val="0"/>
+          <w:sz w:val="16"/>
+          <w:szCs w:val="16"/>
+        </w:rPr>
+      </w:pPr>
+      <w:r>
+        <w:rPr>
+          <w:rStyle w:val="Forte"/>
+          <w:b w:val="0"/>
+          <w:sz w:val="16"/>
+          <w:szCs w:val="16"/>
+        </w:rPr>
+        <w:t>Total transmission time: 002,000000</w:t>
+      </w:r>
+    </w:p>
+    <w:p>
+      <w:pPr>
+        <w:rPr>
+          <w:rStyle w:val="Forte"/>
+          <w:b w:val="0"/>
+          <w:sz w:val="16"/>
+          <w:szCs w:val="16"/>
+        </w:rPr>
+      </w:pPr>
+    </w:p>
+    <w:p>
+      <w:pPr>
+        <w:rPr>
+          <w:rStyle w:val="Forte"/>
+          <w:b w:val="0"/>
+          <w:sz w:val="20"/>
+          <w:szCs w:val="20"/>
+        </w:rPr>
+      </w:pPr>
+      <w:r>
+        <w:rPr>
+          <w:rStyle w:val="Forte"/>
+          <w:b w:val="0"/>
+          <w:sz w:val="20"/>
+          <w:szCs w:val="20"/>
+        </w:rPr>
+        <w:t>ns project.tcl 2 tcp 20 1 10Mb</w:t>
+      </w:r>
+    </w:p>
+    <w:p>
+      <w:pPr>
+        <w:rPr>
+          <w:rStyle w:val="Forte"/>
+          <w:b w:val="0"/>
+          <w:sz w:val="20"/>
+          <w:szCs w:val="20"/>
+        </w:rPr>
+      </w:pPr>
+      <w:r>
+        <w:rPr>
+          <w:rStyle w:val="Forte"/>
+          <w:b w:val="0"/>
+          <w:sz w:val="20"/>
+          <w:szCs w:val="20"/>
+        </w:rPr>
+        <w:t>awk -f trace_analyzer.awk type=tcp src=0 dest=7 flow=1 out.tr</w:t>
+      </w:r>
+    </w:p>
+    <w:p>
+      <w:pPr>
+        <w:rPr>
+          <w:rStyle w:val="Forte"/>
+          <w:b w:val="0"/>
+          <w:sz w:val="16"/>
+          <w:szCs w:val="16"/>
+        </w:rPr>
+      </w:pPr>
+    </w:p>
+    <w:p>
+      <w:pPr>
+        <w:rPr>
+          <w:rStyle w:val="Forte"/>
+          <w:b w:val="0"/>
+          <w:sz w:val="16"/>
+          <w:szCs w:val="16"/>
+        </w:rPr>
+      </w:pPr>
+      <w:r>
+        <w:rPr>
+          <w:rStyle w:val="Forte"/>
+          <w:b w:val="0"/>
+          <w:sz w:val="16"/>
+          <w:szCs w:val="16"/>
+        </w:rPr>
+        <w:t>Statistics for tcp from node 0 to 7 in flow 1</w:t>
+      </w:r>
+    </w:p>
+    <w:p>
+      <w:pPr>
+        <w:rPr>
+          <w:rStyle w:val="Forte"/>
+          <w:b w:val="0"/>
+          <w:sz w:val="16"/>
+          <w:szCs w:val="16"/>
+        </w:rPr>
+      </w:pPr>
+      <w:r>
+        <w:rPr>
+          <w:rStyle w:val="Forte"/>
+          <w:b w:val="0"/>
+          <w:sz w:val="16"/>
+          <w:szCs w:val="16"/>
+        </w:rPr>
+        <w:t>Total sent: 1101</w:t>
+      </w:r>
+    </w:p>
+    <w:p>
+      <w:pPr>
+        <w:rPr>
+          <w:rStyle w:val="Forte"/>
+          <w:b w:val="0"/>
+          <w:sz w:val="16"/>
+          <w:szCs w:val="16"/>
+        </w:rPr>
+      </w:pPr>
+      <w:r>
+        <w:rPr>
+          <w:rStyle w:val="Forte"/>
+          <w:b w:val="0"/>
+          <w:sz w:val="16"/>
+          <w:szCs w:val="16"/>
+        </w:rPr>
+        <w:t>Total received: 1087</w:t>
+      </w:r>
+    </w:p>
+    <w:p>
+      <w:pPr>
+        <w:rPr>
+          <w:rStyle w:val="Forte"/>
+          <w:b w:val="0"/>
+          <w:sz w:val="16"/>
+          <w:szCs w:val="16"/>
+        </w:rPr>
+      </w:pPr>
+      <w:r>
+        <w:rPr>
+          <w:rStyle w:val="Forte"/>
+          <w:b w:val="0"/>
+          <w:sz w:val="16"/>
+          <w:szCs w:val="16"/>
+        </w:rPr>
+        <w:t>Lost packets: 14</w:t>
+      </w:r>
+    </w:p>
+    <w:p>
+      <w:pPr>
+        <w:rPr>
+          <w:rStyle w:val="Forte"/>
+          <w:b w:val="0"/>
+          <w:sz w:val="16"/>
+          <w:szCs w:val="16"/>
+        </w:rPr>
+      </w:pPr>
+      <w:r>
+        <w:rPr>
+          <w:rStyle w:val="Forte"/>
+          <w:b w:val="0"/>
+          <w:sz w:val="16"/>
+          <w:szCs w:val="16"/>
+        </w:rPr>
+        <w:t>Average delay: 000,036799</w:t>
+      </w:r>
+    </w:p>
+    <w:p>
+      <w:pPr>
+        <w:rPr>
+          <w:rStyle w:val="Forte"/>
+          <w:b w:val="0"/>
+          <w:sz w:val="16"/>
+          <w:szCs w:val="16"/>
+        </w:rPr>
+      </w:pPr>
+      <w:r>
+        <w:rPr>
+          <w:rStyle w:val="Forte"/>
+          <w:b w:val="0"/>
+          <w:sz w:val="16"/>
+          <w:szCs w:val="16"/>
+        </w:rPr>
+        <w:t>Total transmission time: 005,000000</w:t>
+      </w:r>
+    </w:p>
+    <w:p>
+      <w:pPr>
+        <w:rPr>
           <w:sz w:val="18"/>
           <w:szCs w:val="18"/>
         </w:rPr>
       </w:pPr>
-      <w:r>
-        <w:rPr>
-          <w:sz w:val="18"/>
-          <w:szCs w:val="18"/>
-        </w:rPr>
-        <w:t>4.2</w:t>
-      </w:r>
     </w:p>
     <w:tbl>
       <w:tblPr>
@@ -1089,6 +3209,15 @@
                 <w:szCs w:val="18"/>
               </w:rPr>
             </w:pPr>
+            <w:r>
+              <w:rPr>
+                <w:rStyle w:val="Forte"/>
+                <w:b w:val="0"/>
+                <w:sz w:val="16"/>
+                <w:szCs w:val="16"/>
+              </w:rPr>
+              <w:t>005,000000</w:t>
+            </w:r>
           </w:p>
         </w:tc>
         <w:tc>
@@ -1102,6 +3231,13 @@
                 <w:szCs w:val="18"/>
               </w:rPr>
             </w:pPr>
+            <w:r>
+              <w:rPr>
+                <w:sz w:val="18"/>
+                <w:szCs w:val="18"/>
+              </w:rPr>
+              <w:t>14</w:t>
+            </w:r>
           </w:p>
         </w:tc>
         <w:tc>
@@ -1115,6 +3251,15 @@
                 <w:szCs w:val="18"/>
               </w:rPr>
             </w:pPr>
+            <w:r>
+              <w:rPr>
+                <w:rStyle w:val="Forte"/>
+                <w:b w:val="0"/>
+                <w:sz w:val="16"/>
+                <w:szCs w:val="16"/>
+              </w:rPr>
+              <w:t>002,000000</w:t>
+            </w:r>
           </w:p>
         </w:tc>
         <w:tc>
@@ -1128,6 +3273,15 @@
                 <w:szCs w:val="18"/>
               </w:rPr>
             </w:pPr>
+            <w:r>
+              <w:rPr>
+                <w:rStyle w:val="Forte"/>
+                <w:b w:val="0"/>
+                <w:sz w:val="16"/>
+                <w:szCs w:val="16"/>
+              </w:rPr>
+              <w:t>794</w:t>
+            </w:r>
           </w:p>
         </w:tc>
       </w:tr>
@@ -1143,17 +3297,41 @@
     <w:p>
       <w:pPr>
         <w:rPr>
+          <w:rStyle w:val="Forte"/>
+        </w:rPr>
+      </w:pPr>
+      <w:r>
+        <w:rPr>
+          <w:rStyle w:val="Forte"/>
+        </w:rPr>
+        <w:t>EXERCÍ</w:t>
+      </w:r>
+      <w:r>
+        <w:rPr>
+          <w:rStyle w:val="Forte"/>
+        </w:rPr>
+        <w:t xml:space="preserve">CIO </w:t>
+      </w:r>
+      <w:r>
+        <w:rPr>
+          <w:rStyle w:val="Forte"/>
+        </w:rPr>
+        <w:t>4.</w:t>
+      </w:r>
+      <w:r>
+        <w:rPr>
+          <w:rStyle w:val="Forte"/>
+        </w:rPr>
+        <w:t>3</w:t>
+      </w:r>
+    </w:p>
+    <w:p>
+      <w:pPr>
+        <w:rPr>
           <w:sz w:val="18"/>
           <w:szCs w:val="18"/>
         </w:rPr>
       </w:pPr>
-      <w:r>
-        <w:rPr>
-          <w:sz w:val="18"/>
-          <w:szCs w:val="18"/>
-        </w:rPr>
-        <w:t>4.3</w:t>
-      </w:r>
     </w:p>
     <w:tbl>
       <w:tblPr>
@@ -1227,6 +3405,8 @@
             </w:r>
           </w:p>
         </w:tc>
+        <w:bookmarkStart w:id="0" w:name="_GoBack"/>
+        <w:bookmarkEnd w:id="0"/>
       </w:tr>
       <w:tr>
         <w:tc>
@@ -1288,15 +3468,7 @@
                 <w:sz w:val="18"/>
                 <w:szCs w:val="18"/>
               </w:rPr>
-              <w:t xml:space="preserve">Nº pacotes </w:t>
-            </w:r>
-            <w:r>
-              <w:rPr>
-                <w:rFonts w:cs="Times New Roman"/>
-                <w:sz w:val="18"/>
-                <w:szCs w:val="18"/>
-              </w:rPr>
-              <w:t>enviados/recebidos</w:t>
+              <w:t>Nº pacotes enviados/recebidos</w:t>
             </w:r>
           </w:p>
         </w:tc>
@@ -1390,22 +3562,6 @@
               <w:t>Velocidade</w:t>
             </w:r>
           </w:p>
-          <w:p>
-            <w:pPr>
-              <w:rPr>
-                <w:sz w:val="18"/>
-                <w:szCs w:val="18"/>
-              </w:rPr>
-            </w:pPr>
-            <w:r>
-              <w:rPr>
-                <w:rFonts w:cs="Times New Roman"/>
-                <w:sz w:val="18"/>
-                <w:szCs w:val="18"/>
-              </w:rPr>
-              <w:t>S1-R4</w:t>
-            </w:r>
-          </w:p>
         </w:tc>
       </w:tr>
       <w:tr>
@@ -1497,8 +3653,39 @@
           <w:szCs w:val="18"/>
         </w:rPr>
       </w:pPr>
-      <w:bookmarkStart w:id="0" w:name="_GoBack"/>
-      <w:bookmarkEnd w:id="0"/>
+    </w:p>
+    <w:p>
+      <w:pPr>
+        <w:rPr>
+          <w:rStyle w:val="Forte"/>
+        </w:rPr>
+      </w:pPr>
+      <w:r>
+        <w:rPr>
+          <w:rStyle w:val="Forte"/>
+        </w:rPr>
+        <w:t>EXERCÍCIO 5</w:t>
+      </w:r>
+    </w:p>
+    <w:p>
+      <w:pPr>
+        <w:rPr>
+          <w:rStyle w:val="Forte"/>
+        </w:rPr>
+      </w:pPr>
+    </w:p>
+    <w:p>
+      <w:pPr>
+        <w:rPr>
+          <w:rStyle w:val="Forte"/>
+        </w:rPr>
+      </w:pPr>
+      <w:r>
+        <w:rPr>
+          <w:rStyle w:val="Forte"/>
+        </w:rPr>
+        <w:t>EXERCÍCIO 6</w:t>
+      </w:r>
     </w:p>
     <w:sectPr>
       <w:pgSz w:w="11900" w:h="16840"/>
@@ -1629,6 +3816,7 @@
     <w:lsdException w:name="HTML Sample" w:semiHidden="1" w:unhideWhenUsed="1"/>
     <w:lsdException w:name="HTML Typewriter" w:semiHidden="1" w:unhideWhenUsed="1"/>
     <w:lsdException w:name="HTML Variable" w:semiHidden="1" w:unhideWhenUsed="1"/>
+    <w:lsdException w:name="Normal Table" w:semiHidden="1" w:unhideWhenUsed="1"/>
     <w:lsdException w:name="annotation subject" w:semiHidden="1" w:unhideWhenUsed="1"/>
     <w:lsdException w:name="No List" w:semiHidden="1" w:unhideWhenUsed="1"/>
     <w:lsdException w:name="Outline List 1" w:semiHidden="1" w:unhideWhenUsed="1"/>
@@ -1674,9 +3862,11 @@
     <w:lsdException w:name="Table Subtle 1" w:semiHidden="1" w:unhideWhenUsed="1"/>
     <w:lsdException w:name="Table Subtle 2" w:semiHidden="1" w:unhideWhenUsed="1"/>
     <w:lsdException w:name="Table Web 1" w:semiHidden="1" w:unhideWhenUsed="1"/>
+    <w:lsdException w:name="Table Web 2" w:semiHidden="1" w:unhideWhenUsed="1"/>
     <w:lsdException w:name="Table Web 3" w:semiHidden="1" w:unhideWhenUsed="1"/>
     <w:lsdException w:name="Balloon Text" w:semiHidden="1" w:unhideWhenUsed="1"/>
     <w:lsdException w:name="Table Grid" w:uiPriority="39"/>
+    <w:lsdException w:name="Table Theme" w:semiHidden="1" w:unhideWhenUsed="1"/>
     <w:lsdException w:name="Note Level 1" w:semiHidden="1" w:unhideWhenUsed="1"/>
     <w:lsdException w:name="Note Level 2" w:semiHidden="1" w:unhideWhenUsed="1"/>
     <w:lsdException w:name="Note Level 3" w:semiHidden="1" w:unhideWhenUsed="1"/>
@@ -1959,6 +4149,150 @@
       </w:tblCellMar>
     </w:tblPr>
   </w:style>
+  <w:style w:type="paragraph" w:styleId="SemEspaamento">
+    <w:name w:val="No Spacing"/>
+    <w:uiPriority w:val="1"/>
+    <w:qFormat/>
+    <w:rsid w:val="009A64E2"/>
+  </w:style>
+  <w:style w:type="paragraph" w:styleId="CitaoIntensa">
+    <w:name w:val="Intense Quote"/>
+    <w:basedOn w:val="Normal"/>
+    <w:next w:val="Normal"/>
+    <w:link w:val="CitaoIntensaCarter"/>
+    <w:uiPriority w:val="30"/>
+    <w:qFormat/>
+    <w:rsid w:val="00665280"/>
+    <w:pPr>
+      <w:pBdr>
+        <w:top w:val="single" w:sz="4" w:space="10" w:color="5B9BD5" w:themeColor="accent1"/>
+        <w:bottom w:val="single" w:sz="4" w:space="10" w:color="5B9BD5" w:themeColor="accent1"/>
+      </w:pBdr>
+      <w:spacing w:before="360" w:after="360"/>
+      <w:ind w:left="864" w:right="864"/>
+      <w:jc w:val="center"/>
+    </w:pPr>
+    <w:rPr>
+      <w:i/>
+      <w:iCs/>
+      <w:color w:val="5B9BD5" w:themeColor="accent1"/>
+    </w:rPr>
+  </w:style>
+  <w:style w:type="character" w:customStyle="1" w:styleId="CitaoIntensaCarter">
+    <w:name w:val="Citação Intensa Caráter"/>
+    <w:basedOn w:val="Tipodeletrapredefinidodopargrafo"/>
+    <w:link w:val="CitaoIntensa"/>
+    <w:uiPriority w:val="30"/>
+    <w:rsid w:val="00665280"/>
+    <w:rPr>
+      <w:i/>
+      <w:iCs/>
+      <w:color w:val="5B9BD5" w:themeColor="accent1"/>
+    </w:rPr>
+  </w:style>
+  <w:style w:type="paragraph" w:styleId="Ttulo">
+    <w:name w:val="Title"/>
+    <w:basedOn w:val="Normal"/>
+    <w:next w:val="Normal"/>
+    <w:link w:val="TtuloCarter"/>
+    <w:uiPriority w:val="10"/>
+    <w:qFormat/>
+    <w:rsid w:val="00665280"/>
+    <w:pPr>
+      <w:contextualSpacing/>
+    </w:pPr>
+    <w:rPr>
+      <w:rFonts w:asciiTheme="majorHAnsi" w:eastAsiaTheme="majorEastAsia" w:hAnsiTheme="majorHAnsi" w:cstheme="majorBidi"/>
+      <w:spacing w:val="-10"/>
+      <w:kern w:val="28"/>
+      <w:sz w:val="56"/>
+      <w:szCs w:val="56"/>
+    </w:rPr>
+  </w:style>
+  <w:style w:type="character" w:customStyle="1" w:styleId="TtuloCarter">
+    <w:name w:val="Título Caráter"/>
+    <w:basedOn w:val="Tipodeletrapredefinidodopargrafo"/>
+    <w:link w:val="Ttulo"/>
+    <w:uiPriority w:val="10"/>
+    <w:rsid w:val="00665280"/>
+    <w:rPr>
+      <w:rFonts w:asciiTheme="majorHAnsi" w:eastAsiaTheme="majorEastAsia" w:hAnsiTheme="majorHAnsi" w:cstheme="majorBidi"/>
+      <w:spacing w:val="-10"/>
+      <w:kern w:val="28"/>
+      <w:sz w:val="56"/>
+      <w:szCs w:val="56"/>
+    </w:rPr>
+  </w:style>
+  <w:style w:type="paragraph" w:styleId="Subttulo">
+    <w:name w:val="Subtitle"/>
+    <w:basedOn w:val="Normal"/>
+    <w:next w:val="Normal"/>
+    <w:link w:val="SubttuloCarter"/>
+    <w:uiPriority w:val="11"/>
+    <w:qFormat/>
+    <w:rsid w:val="00665280"/>
+    <w:pPr>
+      <w:numPr>
+        <w:ilvl w:val="1"/>
+      </w:numPr>
+      <w:spacing w:after="160"/>
+    </w:pPr>
+    <w:rPr>
+      <w:rFonts w:eastAsiaTheme="minorEastAsia"/>
+      <w:color w:val="5A5A5A" w:themeColor="text1" w:themeTint="A5"/>
+      <w:spacing w:val="15"/>
+      <w:sz w:val="22"/>
+      <w:szCs w:val="22"/>
+    </w:rPr>
+  </w:style>
+  <w:style w:type="character" w:customStyle="1" w:styleId="SubttuloCarter">
+    <w:name w:val="Subtítulo Caráter"/>
+    <w:basedOn w:val="Tipodeletrapredefinidodopargrafo"/>
+    <w:link w:val="Subttulo"/>
+    <w:uiPriority w:val="11"/>
+    <w:rsid w:val="00665280"/>
+    <w:rPr>
+      <w:rFonts w:eastAsiaTheme="minorEastAsia"/>
+      <w:color w:val="5A5A5A" w:themeColor="text1" w:themeTint="A5"/>
+      <w:spacing w:val="15"/>
+      <w:sz w:val="22"/>
+      <w:szCs w:val="22"/>
+    </w:rPr>
+  </w:style>
+  <w:style w:type="character" w:styleId="nfaseDiscreto">
+    <w:name w:val="Subtle Emphasis"/>
+    <w:basedOn w:val="Tipodeletrapredefinidodopargrafo"/>
+    <w:uiPriority w:val="19"/>
+    <w:qFormat/>
+    <w:rsid w:val="00665280"/>
+    <w:rPr>
+      <w:i/>
+      <w:iCs/>
+      <w:color w:val="404040" w:themeColor="text1" w:themeTint="BF"/>
+    </w:rPr>
+  </w:style>
+  <w:style w:type="paragraph" w:styleId="PargrafodaLista">
+    <w:name w:val="List Paragraph"/>
+    <w:basedOn w:val="Normal"/>
+    <w:uiPriority w:val="34"/>
+    <w:qFormat/>
+    <w:rsid w:val="00CE545A"/>
+    <w:pPr>
+      <w:ind w:left="720"/>
+      <w:contextualSpacing/>
+    </w:pPr>
+  </w:style>
+  <w:style w:type="character" w:styleId="Forte">
+    <w:name w:val="Strong"/>
+    <w:basedOn w:val="Tipodeletrapredefinidodopargrafo"/>
+    <w:uiPriority w:val="22"/>
+    <w:qFormat/>
+    <w:rsid w:val="001E7C47"/>
+    <w:rPr>
+      <w:b/>
+      <w:bCs/>
+    </w:rPr>
+  </w:style>
 </w:styles>
 </file>
 

</xml_diff>